<commit_message>
few changes to the report
</commit_message>
<xml_diff>
--- a/DP_Project_Report.docx
+++ b/DP_Project_Report.docx
@@ -105,12 +105,12 @@
           <wp:inline distB="114300" distT="114300" distL="114300" distR="114300">
             <wp:extent cx="2857500" cy="2609850"/>
             <wp:effectExtent b="0" l="0" r="0" t="0"/>
-            <wp:docPr id="8" name="image18.jpg"/>
+            <wp:docPr id="8" name="image17.jpg"/>
             <a:graphic>
               <a:graphicData uri="http://schemas.openxmlformats.org/drawingml/2006/picture">
                 <pic:pic>
                   <pic:nvPicPr>
-                    <pic:cNvPr id="0" name="image18.jpg"/>
+                    <pic:cNvPr id="0" name="image17.jpg"/>
                     <pic:cNvPicPr preferRelativeResize="0"/>
                   </pic:nvPicPr>
                   <pic:blipFill>
@@ -506,8 +506,13 @@
       </w:pPr>
       <w:r>
         <w:rPr>
-          <w:rtl w:val="0"/>
-        </w:rPr>
+          <w:b w:val="1"/>
+          <w:sz w:val="24"/>
+          <w:szCs w:val="24"/>
+          <w:u w:val="single"/>
+          <w:rtl w:val="0"/>
+        </w:rPr>
+        <w:t xml:space="preserve">(Note: The implementations are also available in C++.Please check the CPP folder on the github link.)</w:t>
       </w:r>
     </w:p>
     <w:p>
@@ -644,12 +649,12 @@
           <wp:inline distB="114300" distT="114300" distL="114300" distR="114300">
             <wp:extent cx="5619750" cy="2681288"/>
             <wp:effectExtent b="0" l="0" r="0" t="0"/>
-            <wp:docPr id="9" name="image19.png"/>
+            <wp:docPr id="9" name="image21.png"/>
             <a:graphic>
               <a:graphicData uri="http://schemas.openxmlformats.org/drawingml/2006/picture">
                 <pic:pic>
                   <pic:nvPicPr>
-                    <pic:cNvPr id="0" name="image19.png"/>
+                    <pic:cNvPr id="0" name="image21.png"/>
                     <pic:cNvPicPr preferRelativeResize="0"/>
                   </pic:nvPicPr>
                   <pic:blipFill>
@@ -879,12 +884,12 @@
           <wp:inline distB="114300" distT="114300" distL="114300" distR="114300">
             <wp:extent cx="3590925" cy="1500188"/>
             <wp:effectExtent b="0" l="0" r="0" t="0"/>
-            <wp:docPr id="6" name="image16.png"/>
+            <wp:docPr id="6" name="image15.png"/>
             <a:graphic>
               <a:graphicData uri="http://schemas.openxmlformats.org/drawingml/2006/picture">
                 <pic:pic>
                   <pic:nvPicPr>
-                    <pic:cNvPr id="0" name="image16.png"/>
+                    <pic:cNvPr id="0" name="image15.png"/>
                     <pic:cNvPicPr preferRelativeResize="0"/>
                   </pic:nvPicPr>
                   <pic:blipFill>
@@ -934,12 +939,12 @@
           <wp:inline distB="114300" distT="114300" distL="114300" distR="114300">
             <wp:extent cx="4724400" cy="1985963"/>
             <wp:effectExtent b="0" l="0" r="0" t="0"/>
-            <wp:docPr id="7" name="image17.png"/>
+            <wp:docPr id="7" name="image16.png"/>
             <a:graphic>
               <a:graphicData uri="http://schemas.openxmlformats.org/drawingml/2006/picture">
                 <pic:pic>
                   <pic:nvPicPr>
-                    <pic:cNvPr id="0" name="image17.png"/>
+                    <pic:cNvPr id="0" name="image16.png"/>
                     <pic:cNvPicPr preferRelativeResize="0"/>
                   </pic:nvPicPr>
                   <pic:blipFill>
@@ -1182,12 +1187,12 @@
           <wp:inline distB="114300" distT="114300" distL="114300" distR="114300">
             <wp:extent cx="4705350" cy="1990725"/>
             <wp:effectExtent b="0" l="0" r="0" t="0"/>
-            <wp:docPr id="3" name="image13.png"/>
+            <wp:docPr id="3" name="image12.png"/>
             <a:graphic>
               <a:graphicData uri="http://schemas.openxmlformats.org/drawingml/2006/picture">
                 <pic:pic>
                   <pic:nvPicPr>
-                    <pic:cNvPr id="0" name="image13.png"/>
+                    <pic:cNvPr id="0" name="image12.png"/>
                     <pic:cNvPicPr preferRelativeResize="0"/>
                   </pic:nvPicPr>
                   <pic:blipFill>
@@ -1252,12 +1257,12 @@
           <wp:inline distB="114300" distT="114300" distL="114300" distR="114300">
             <wp:extent cx="4257675" cy="4643438"/>
             <wp:effectExtent b="0" l="0" r="0" t="0"/>
-            <wp:docPr id="1" name="image7.png"/>
+            <wp:docPr id="1" name="image10.png"/>
             <a:graphic>
               <a:graphicData uri="http://schemas.openxmlformats.org/drawingml/2006/picture">
                 <pic:pic>
                   <pic:nvPicPr>
-                    <pic:cNvPr id="0" name="image7.png"/>
+                    <pic:cNvPr id="0" name="image10.png"/>
                     <pic:cNvPicPr preferRelativeResize="0"/>
                   </pic:nvPicPr>
                   <pic:blipFill>
@@ -1419,12 +1424,12 @@
           <wp:inline distB="114300" distT="114300" distL="114300" distR="114300">
             <wp:extent cx="5057775" cy="2238375"/>
             <wp:effectExtent b="0" l="0" r="0" t="0"/>
-            <wp:docPr id="4" name="image14.png"/>
+            <wp:docPr id="4" name="image13.png"/>
             <a:graphic>
               <a:graphicData uri="http://schemas.openxmlformats.org/drawingml/2006/picture">
                 <pic:pic>
                   <pic:nvPicPr>
-                    <pic:cNvPr id="0" name="image14.png"/>
+                    <pic:cNvPr id="0" name="image13.png"/>
                     <pic:cNvPicPr preferRelativeResize="0"/>
                   </pic:nvPicPr>
                   <pic:blipFill>
@@ -1593,12 +1598,12 @@
           <wp:inline distB="114300" distT="114300" distL="114300" distR="114300">
             <wp:extent cx="5248275" cy="2638425"/>
             <wp:effectExtent b="0" l="0" r="0" t="0"/>
-            <wp:docPr id="5" name="image15.png"/>
+            <wp:docPr id="5" name="image14.png"/>
             <a:graphic>
               <a:graphicData uri="http://schemas.openxmlformats.org/drawingml/2006/picture">
                 <pic:pic>
                   <pic:nvPicPr>
-                    <pic:cNvPr id="0" name="image15.png"/>
+                    <pic:cNvPr id="0" name="image14.png"/>
                     <pic:cNvPicPr preferRelativeResize="0"/>
                   </pic:nvPicPr>
                   <pic:blipFill>

</xml_diff>